<commit_message>
Basic .NET Project and MongoDB configuration. Mongo Connectable.
</commit_message>
<xml_diff>
--- a/Diplomski rad - Karlo Pest.docx
+++ b/Diplomski rad - Karlo Pest.docx
@@ -13582,7 +13582,13 @@
         <w:rPr>
           <w:lang w:val="sr-Latn-RS"/>
         </w:rPr>
-        <w:t xml:space="preserve">(Availability) i tolerancija na particionisanje usled prekida konekcije između odvojenih elemenata sistema (Partition Tolerance). U nastavku će biti opširnije objašnjeno šta svaka od ove tri karakteristike znači sa akcentom na baze podataka. </w:t>
+        <w:t xml:space="preserve">(Availability) i tolerancija na particionisanje usled prekida konekcije između odvojenih elemenata sistema (Partition Tolerance). U nastavku će biti opširnije objašnjeno šta svaka </w:t>
+      </w:r>
+      <w:r>
+        <w:rPr>
+          <w:lang w:val="sr-Latn-RS"/>
+        </w:rPr>
+        <w:t>od ove tri karakteristike znači.</w:t>
       </w:r>
     </w:p>
     <w:p>
@@ -15506,7 +15512,25 @@
         <w:rPr>
           <w:lang w:val="sr-Latn-RS"/>
         </w:rPr>
-        <w:t>Neki sistemi i baze podatakat se fokusiraju na dostupnost naspram konzistentnosti. Ovo ukazuje da ukoliko se desi prekid u vezi između elemenata sistema, elementi će nastaviti da rade i obslužuju korisnike, a nakon uspostavljanja prekinute veze će sinhronizovati podatke koji su se promenili. Jasno je da ovim postupkom može doći do neslaganja podataka na sva elementa u sistemu, međutim u nekim sistemima ovo ne mora da predstavlja veliki problem. Primer ovog slučaja jeste internet stranice YouTube, prilikom pregleda informacija o broju pregleda nekog video snimka može doći do pojave da jednom korisniku bude drugačiji broj pregleda nego drugom. Kad su u pitanju veliki brojevi gde je baš tačna vrednost od manje koristi nego okvirna vrednost, korisnije je omogućiti dostpunost naspram konzistentnosti.</w:t>
+        <w:t>Neki sistemi i baze podataka</w:t>
+      </w:r>
+      <w:r>
+        <w:rPr>
+          <w:lang w:val="sr-Latn-RS"/>
+        </w:rPr>
+        <w:t xml:space="preserve"> se fokusiraju na dostupnost naspram konzistentnosti. Ovo ukazuje da ukoliko se desi prekid u vezi između elemenata sistema, elementi će nastaviti da rade i obslužuju korisnike, a nakon uspostavljanja prekinute veze će sinhronizovati podatke koji su se promenili. Jasno je da ovim postupkom može </w:t>
+      </w:r>
+      <w:r>
+        <w:rPr>
+          <w:lang w:val="sr-Latn-RS"/>
+        </w:rPr>
+        <w:t>doći do neslaganja podataka na d</w:t>
+      </w:r>
+      <w:r>
+        <w:rPr>
+          <w:lang w:val="sr-Latn-RS"/>
+        </w:rPr>
+        <w:t>va elementa u sistemu, međutim u nekim sistemima ovo ne mora da predstavlja veliki problem. Primer ovog slučaja jeste internet stranice YouTube, prilikom pregleda informacija o broju pregleda nekog video snimka može doći do pojave da jednom korisniku bude drugačiji broj pregleda nego drugom. Kad su u pitanju veliki brojevi gde je baš tačna vrednost od manje koristi nego okvirna vrednost, korisnije je omogućiti dostpunost naspram konzistentnosti.</w:t>
       </w:r>
     </w:p>
     <w:p>
@@ -15519,6 +15543,73 @@
       </w:pPr>
       <w:r>
         <w:rPr>
+          <w:noProof/>
+        </w:rPr>
+        <w:drawing>
+          <wp:anchor distT="0" distB="0" distL="114300" distR="114300" simplePos="0" relativeHeight="251776000" behindDoc="0" locked="0" layoutInCell="1" allowOverlap="1">
+            <wp:simplePos x="0" y="0"/>
+            <wp:positionH relativeFrom="margin">
+              <wp:posOffset>1867499</wp:posOffset>
+            </wp:positionH>
+            <wp:positionV relativeFrom="paragraph">
+              <wp:posOffset>1087012</wp:posOffset>
+            </wp:positionV>
+            <wp:extent cx="2501900" cy="1560830"/>
+            <wp:effectExtent l="0" t="0" r="0" b="1270"/>
+            <wp:wrapTopAndBottom/>
+            <wp:docPr id="48" name="Picture 48"/>
+            <wp:cNvGraphicFramePr>
+              <a:graphicFrameLocks xmlns:a="http://schemas.openxmlformats.org/drawingml/2006/main" noChangeAspect="1"/>
+            </wp:cNvGraphicFramePr>
+            <a:graphic xmlns:a="http://schemas.openxmlformats.org/drawingml/2006/main">
+              <a:graphicData uri="http://schemas.openxmlformats.org/drawingml/2006/picture">
+                <pic:pic xmlns:pic="http://schemas.openxmlformats.org/drawingml/2006/picture">
+                  <pic:nvPicPr>
+                    <pic:cNvPr id="1" name=""/>
+                    <pic:cNvPicPr/>
+                  </pic:nvPicPr>
+                  <pic:blipFill rotWithShape="1">
+                    <a:blip r:embed="rId42">
+                      <a:extLst>
+                        <a:ext uri="{28A0092B-C50C-407E-A947-70E740481C1C}">
+                          <a14:useLocalDpi xmlns:a14="http://schemas.microsoft.com/office/drawing/2010/main" val="0"/>
+                        </a:ext>
+                      </a:extLst>
+                    </a:blip>
+                    <a:srcRect l="5822" t="4933"/>
+                    <a:stretch/>
+                  </pic:blipFill>
+                  <pic:spPr bwMode="auto">
+                    <a:xfrm>
+                      <a:off x="0" y="0"/>
+                      <a:ext cx="2501900" cy="1560830"/>
+                    </a:xfrm>
+                    <a:prstGeom prst="rect">
+                      <a:avLst/>
+                    </a:prstGeom>
+                    <a:ln>
+                      <a:noFill/>
+                    </a:ln>
+                    <a:extLst>
+                      <a:ext uri="{53640926-AAD7-44D8-BBD7-CCE9431645EC}">
+                        <a14:shadowObscured xmlns:a14="http://schemas.microsoft.com/office/drawing/2010/main"/>
+                      </a:ext>
+                    </a:extLst>
+                  </pic:spPr>
+                </pic:pic>
+              </a:graphicData>
+            </a:graphic>
+            <wp14:sizeRelH relativeFrom="margin">
+              <wp14:pctWidth>0</wp14:pctWidth>
+            </wp14:sizeRelH>
+            <wp14:sizeRelV relativeFrom="margin">
+              <wp14:pctHeight>0</wp14:pctHeight>
+            </wp14:sizeRelV>
+          </wp:anchor>
+        </w:drawing>
+      </w:r>
+      <w:r>
+        <w:rPr>
           <w:lang w:val="sr-Latn-RS"/>
         </w:rPr>
         <w:t xml:space="preserve">Ukratko, što je kompleksnija struktura podataka koja može da sadrži osetljive i bitne podatke, to je veća potreba da sistem bude konzistentan. Dok kod slučaja kada se radi sa velikom količinom podataka gde </w:t>
@@ -15533,120 +15624,20 @@
     <w:p>
       <w:pPr>
         <w:ind w:firstLine="480"/>
-        <w:jc w:val="both"/>
-        <w:rPr>
-          <w:lang w:val="sr-Latn-RS"/>
-        </w:rPr>
-      </w:pPr>
-      <w:r>
-        <w:rPr>
-          <w:noProof/>
-        </w:rPr>
-        <mc:AlternateContent>
-          <mc:Choice Requires="wps">
-            <w:drawing>
-              <wp:anchor distT="0" distB="0" distL="114300" distR="114300" simplePos="0" relativeHeight="251778048" behindDoc="0" locked="0" layoutInCell="1" allowOverlap="1" wp14:anchorId="5218B1D2" wp14:editId="186AA726">
-                <wp:simplePos x="0" y="0"/>
-                <wp:positionH relativeFrom="margin">
-                  <wp:align>center</wp:align>
-                </wp:positionH>
-                <wp:positionV relativeFrom="paragraph">
-                  <wp:posOffset>263789</wp:posOffset>
-                </wp:positionV>
-                <wp:extent cx="362309" cy="431321"/>
-                <wp:effectExtent l="0" t="0" r="0" b="6985"/>
-                <wp:wrapNone/>
-                <wp:docPr id="37" name="Text Box 37"/>
-                <wp:cNvGraphicFramePr/>
-                <a:graphic xmlns:a="http://schemas.openxmlformats.org/drawingml/2006/main">
-                  <a:graphicData uri="http://schemas.microsoft.com/office/word/2010/wordprocessingShape">
-                    <wps:wsp>
-                      <wps:cNvSpPr txBox="1"/>
-                      <wps:spPr>
-                        <a:xfrm>
-                          <a:off x="0" y="0"/>
-                          <a:ext cx="362309" cy="431321"/>
-                        </a:xfrm>
-                        <a:prstGeom prst="rect">
-                          <a:avLst/>
-                        </a:prstGeom>
-                        <a:noFill/>
-                        <a:ln w="6350">
-                          <a:noFill/>
-                        </a:ln>
-                      </wps:spPr>
-                      <wps:txbx>
-                        <w:txbxContent>
-                          <w:p>
-                            <w:pPr>
-                              <w:rPr>
-                                <w:b/>
-                                <w:sz w:val="48"/>
-                                <w:lang w:val="sr-Latn-RS"/>
-                              </w:rPr>
-                            </w:pPr>
-                            <w:r>
-                              <w:rPr>
-                                <w:b/>
-                                <w:sz w:val="48"/>
-                                <w:lang w:val="sr-Latn-RS"/>
-                              </w:rPr>
-                              <w:t>A</w:t>
-                            </w:r>
-                          </w:p>
-                        </w:txbxContent>
-                      </wps:txbx>
-                      <wps:bodyPr rot="0" spcFirstLastPara="0" vertOverflow="overflow" horzOverflow="overflow" vert="horz" wrap="square" lIns="91440" tIns="45720" rIns="91440" bIns="45720" numCol="1" spcCol="0" rtlCol="0" fromWordArt="0" anchor="t" anchorCtr="0" forceAA="0" compatLnSpc="1">
-                        <a:prstTxWarp prst="textNoShape">
-                          <a:avLst/>
-                        </a:prstTxWarp>
-                        <a:noAutofit/>
-                      </wps:bodyPr>
-                    </wps:wsp>
-                  </a:graphicData>
-                </a:graphic>
-                <wp14:sizeRelH relativeFrom="margin">
-                  <wp14:pctWidth>0</wp14:pctWidth>
-                </wp14:sizeRelH>
-                <wp14:sizeRelV relativeFrom="margin">
-                  <wp14:pctHeight>0</wp14:pctHeight>
-                </wp14:sizeRelV>
-              </wp:anchor>
-            </w:drawing>
-          </mc:Choice>
-          <mc:Fallback>
-            <w:pict>
-              <v:shapetype w14:anchorId="5218B1D2" id="_x0000_t202" coordsize="21600,21600" o:spt="202" path="m,l,21600r21600,l21600,xe">
-                <v:stroke joinstyle="miter"/>
-                <v:path gradientshapeok="t" o:connecttype="rect"/>
-              </v:shapetype>
-              <v:shape id="Text Box 37" o:spid="_x0000_s1039" type="#_x0000_t202" style="position:absolute;left:0;text-align:left;margin-left:0;margin-top:20.75pt;width:28.55pt;height:33.95pt;z-index:251778048;visibility:visible;mso-wrap-style:square;mso-width-percent:0;mso-height-percent:0;mso-wrap-distance-left:9pt;mso-wrap-distance-top:0;mso-wrap-distance-right:9pt;mso-wrap-distance-bottom:0;mso-position-horizontal:center;mso-position-horizontal-relative:margin;mso-position-vertical:absolute;mso-position-vertical-relative:text;mso-width-percent:0;mso-height-percent:0;mso-width-relative:margin;mso-height-relative:margin;v-text-anchor:top" o:gfxdata="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" filled="f" stroked="f" strokeweight=".5pt">
-                <v:textbox>
-                  <w:txbxContent>
-                    <w:p>
-                      <w:pPr>
-                        <w:rPr>
-                          <w:b/>
-                          <w:sz w:val="48"/>
-                          <w:lang w:val="sr-Latn-RS"/>
-                        </w:rPr>
-                      </w:pPr>
-                      <w:r>
-                        <w:rPr>
-                          <w:b/>
-                          <w:sz w:val="48"/>
-                          <w:lang w:val="sr-Latn-RS"/>
-                        </w:rPr>
-                        <w:t>A</w:t>
-                      </w:r>
-                    </w:p>
-                  </w:txbxContent>
-                </v:textbox>
-                <w10:wrap anchorx="margin"/>
-              </v:shape>
-            </w:pict>
-          </mc:Fallback>
-        </mc:AlternateContent>
+        <w:jc w:val="center"/>
+        <w:rPr>
+          <w:i/>
+          <w:sz w:val="20"/>
+          <w:lang w:val="sr-Latn-RS"/>
+        </w:rPr>
+      </w:pPr>
+      <w:r>
+        <w:rPr>
+          <w:i/>
+          <w:sz w:val="20"/>
+          <w:lang w:val="sr-Latn-RS"/>
+        </w:rPr>
+        <w:t>Slika 24. CAP trougao.</w:t>
       </w:r>
     </w:p>
     <w:p>
@@ -15657,6 +15648,24 @@
           <w:lang w:val="sr-Latn-RS"/>
         </w:rPr>
       </w:pPr>
+      <w:r>
+        <w:rPr>
+          <w:lang w:val="sr-Latn-RS"/>
+        </w:rPr>
+        <w:t>Često se postavlja pitanje da li je moguće napraviti distribuiran sistem ko</w:t>
+      </w:r>
+      <w:r>
+        <w:rPr>
+          <w:lang w:val="sr-Latn-RS"/>
+        </w:rPr>
+        <w:t>ji je i konzistentan i dostupan. I</w:t>
+      </w:r>
+      <w:r>
+        <w:rPr>
+          <w:lang w:val="sr-Latn-RS"/>
+        </w:rPr>
+        <w:t>ako je moguće delimično izbeći pojavu particionisanja putem omogućavanja većeg broja veza između elemenata sistema, pojava particionisanja je veoma nepredvidljiva i bez pripreme za taj slučaj moguća je pojava velikih problema u distribuiranim sistemima. Naravno, konzistentnost i dostupnost je moguća u ne distribuiranim sistemima bez velikih problema.</w:t>
+      </w:r>
     </w:p>
     <w:p>
       <w:pPr>
@@ -15666,6 +15675,12 @@
           <w:lang w:val="sr-Latn-RS"/>
         </w:rPr>
       </w:pPr>
+      <w:r>
+        <w:rPr>
+          <w:lang w:val="sr-Latn-RS"/>
+        </w:rPr>
+        <w:t>CAP teorema predstavlja korisnu klasifikaciju u ranim fazama projektovanja sistema, nakon ustanovljavanja bitnih karakteristika sistema, moguće je uz pomoć CAP teoreme odabrati idealnu bazu podataka za projektovani softverski sistem.</w:t>
+      </w:r>
     </w:p>
     <w:p>
       <w:pPr>
@@ -15695,618 +15710,10 @@
       </w:pPr>
       <w:r>
         <w:rPr>
-          <w:noProof/>
-        </w:rPr>
-        <mc:AlternateContent>
-          <mc:Choice Requires="wps">
-            <w:drawing>
-              <wp:anchor distT="0" distB="0" distL="114300" distR="114300" simplePos="0" relativeHeight="251783168" behindDoc="0" locked="0" layoutInCell="1" allowOverlap="1" wp14:anchorId="28D3596A" wp14:editId="4F1A08CE">
-                <wp:simplePos x="0" y="0"/>
-                <wp:positionH relativeFrom="column">
-                  <wp:posOffset>983170</wp:posOffset>
-                </wp:positionH>
-                <wp:positionV relativeFrom="paragraph">
-                  <wp:posOffset>91655</wp:posOffset>
-                </wp:positionV>
-                <wp:extent cx="2272306" cy="64776"/>
-                <wp:effectExtent l="703580" t="0" r="698500" b="0"/>
-                <wp:wrapNone/>
-                <wp:docPr id="50" name="Rectangle 50"/>
-                <wp:cNvGraphicFramePr/>
-                <a:graphic xmlns:a="http://schemas.openxmlformats.org/drawingml/2006/main">
-                  <a:graphicData uri="http://schemas.microsoft.com/office/word/2010/wordprocessingShape">
-                    <wps:wsp>
-                      <wps:cNvSpPr/>
-                      <wps:spPr>
-                        <a:xfrm rot="7724785">
-                          <a:off x="0" y="0"/>
-                          <a:ext cx="2272306" cy="64776"/>
-                        </a:xfrm>
-                        <a:prstGeom prst="rect">
-                          <a:avLst/>
-                        </a:prstGeom>
-                        <a:gradFill flip="none" rotWithShape="1">
-                          <a:gsLst>
-                            <a:gs pos="0">
-                              <a:srgbClr val="FF0000"/>
-                            </a:gs>
-                            <a:gs pos="50000">
-                              <a:srgbClr val="FFC000"/>
-                            </a:gs>
-                            <a:gs pos="100000">
-                              <a:srgbClr val="FFFF00"/>
-                            </a:gs>
-                          </a:gsLst>
-                          <a:path path="circle">
-                            <a:fillToRect l="100000" t="100000"/>
-                          </a:path>
-                          <a:tileRect r="-100000" b="-100000"/>
-                        </a:gradFill>
-                        <a:ln>
-                          <a:noFill/>
-                        </a:ln>
-                      </wps:spPr>
-                      <wps:style>
-                        <a:lnRef idx="2">
-                          <a:schemeClr val="accent1">
-                            <a:shade val="50000"/>
-                          </a:schemeClr>
-                        </a:lnRef>
-                        <a:fillRef idx="1">
-                          <a:schemeClr val="accent1"/>
-                        </a:fillRef>
-                        <a:effectRef idx="0">
-                          <a:schemeClr val="accent1"/>
-                        </a:effectRef>
-                        <a:fontRef idx="minor">
-                          <a:schemeClr val="lt1"/>
-                        </a:fontRef>
-                      </wps:style>
-                      <wps:bodyPr rot="0" spcFirstLastPara="0" vertOverflow="overflow" horzOverflow="overflow" vert="horz" wrap="square" lIns="91440" tIns="45720" rIns="91440" bIns="45720" numCol="1" spcCol="0" rtlCol="0" fromWordArt="0" anchor="ctr" anchorCtr="0" forceAA="0" compatLnSpc="1">
-                        <a:prstTxWarp prst="textNoShape">
-                          <a:avLst/>
-                        </a:prstTxWarp>
-                        <a:noAutofit/>
-                      </wps:bodyPr>
-                    </wps:wsp>
-                  </a:graphicData>
-                </a:graphic>
-                <wp14:sizeRelH relativeFrom="margin">
-                  <wp14:pctWidth>0</wp14:pctWidth>
-                </wp14:sizeRelH>
-                <wp14:sizeRelV relativeFrom="margin">
-                  <wp14:pctHeight>0</wp14:pctHeight>
-                </wp14:sizeRelV>
-              </wp:anchor>
-            </w:drawing>
-          </mc:Choice>
-          <mc:Fallback>
-            <w:pict>
-              <v:rect w14:anchorId="69A2ED9A" id="Rectangle 50" o:spid="_x0000_s1026" style="position:absolute;margin-left:77.4pt;margin-top:7.2pt;width:178.9pt;height:5.1pt;rotation:8437525fd;z-index:251783168;visibility:visible;mso-wrap-style:square;mso-width-percent:0;mso-height-percent:0;mso-wrap-distance-left:9pt;mso-wrap-distance-top:0;mso-wrap-distance-right:9pt;mso-wrap-distance-bottom:0;mso-position-horizontal:absolute;mso-position-horizontal-relative:text;mso-position-vertical:absolute;mso-position-vertical-relative:text;mso-width-percent:0;mso-height-percent:0;mso-width-relative:margin;mso-height-relative:margin;v-text-anchor:middle" o:gfxdata="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" fillcolor="red" stroked="f" strokeweight="1pt">
-                <v:fill color2="yellow" rotate="t" focusposition="1,1" focussize="" colors="0 red;.5 #ffc000;1 yellow" focus="100%" type="gradientRadial"/>
-              </v:rect>
-            </w:pict>
-          </mc:Fallback>
-        </mc:AlternateContent>
-      </w:r>
-      <w:r>
-        <w:rPr>
-          <w:noProof/>
-        </w:rPr>
-        <mc:AlternateContent>
-          <mc:Choice Requires="wps">
-            <w:drawing>
-              <wp:anchor distT="0" distB="0" distL="114300" distR="114300" simplePos="0" relativeHeight="251781120" behindDoc="0" locked="0" layoutInCell="1" allowOverlap="1">
-                <wp:simplePos x="0" y="0"/>
-                <wp:positionH relativeFrom="column">
-                  <wp:posOffset>2686236</wp:posOffset>
-                </wp:positionH>
-                <wp:positionV relativeFrom="paragraph">
-                  <wp:posOffset>58097</wp:posOffset>
-                </wp:positionV>
-                <wp:extent cx="2272306" cy="64776"/>
-                <wp:effectExtent l="741680" t="0" r="755650" b="0"/>
-                <wp:wrapNone/>
-                <wp:docPr id="49" name="Rectangle 49"/>
-                <wp:cNvGraphicFramePr/>
-                <a:graphic xmlns:a="http://schemas.openxmlformats.org/drawingml/2006/main">
-                  <a:graphicData uri="http://schemas.microsoft.com/office/word/2010/wordprocessingShape">
-                    <wps:wsp>
-                      <wps:cNvSpPr/>
-                      <wps:spPr>
-                        <a:xfrm rot="2929065">
-                          <a:off x="0" y="0"/>
-                          <a:ext cx="2272306" cy="64776"/>
-                        </a:xfrm>
-                        <a:prstGeom prst="rect">
-                          <a:avLst/>
-                        </a:prstGeom>
-                        <a:gradFill flip="none" rotWithShape="1">
-                          <a:gsLst>
-                            <a:gs pos="0">
-                              <a:srgbClr val="00CC00"/>
-                            </a:gs>
-                            <a:gs pos="50000">
-                              <a:srgbClr val="99FF33"/>
-                            </a:gs>
-                            <a:gs pos="100000">
-                              <a:srgbClr val="FFFF00"/>
-                            </a:gs>
-                          </a:gsLst>
-                          <a:path path="circle">
-                            <a:fillToRect l="100000" t="100000"/>
-                          </a:path>
-                          <a:tileRect r="-100000" b="-100000"/>
-                        </a:gradFill>
-                        <a:ln>
-                          <a:noFill/>
-                        </a:ln>
-                      </wps:spPr>
-                      <wps:style>
-                        <a:lnRef idx="2">
-                          <a:schemeClr val="accent1">
-                            <a:shade val="50000"/>
-                          </a:schemeClr>
-                        </a:lnRef>
-                        <a:fillRef idx="1">
-                          <a:schemeClr val="accent1"/>
-                        </a:fillRef>
-                        <a:effectRef idx="0">
-                          <a:schemeClr val="accent1"/>
-                        </a:effectRef>
-                        <a:fontRef idx="minor">
-                          <a:schemeClr val="lt1"/>
-                        </a:fontRef>
-                      </wps:style>
-                      <wps:bodyPr rot="0" spcFirstLastPara="0" vertOverflow="overflow" horzOverflow="overflow" vert="horz" wrap="square" lIns="91440" tIns="45720" rIns="91440" bIns="45720" numCol="1" spcCol="0" rtlCol="0" fromWordArt="0" anchor="ctr" anchorCtr="0" forceAA="0" compatLnSpc="1">
-                        <a:prstTxWarp prst="textNoShape">
-                          <a:avLst/>
-                        </a:prstTxWarp>
-                        <a:noAutofit/>
-                      </wps:bodyPr>
-                    </wps:wsp>
-                  </a:graphicData>
-                </a:graphic>
-                <wp14:sizeRelH relativeFrom="margin">
-                  <wp14:pctWidth>0</wp14:pctWidth>
-                </wp14:sizeRelH>
-                <wp14:sizeRelV relativeFrom="margin">
-                  <wp14:pctHeight>0</wp14:pctHeight>
-                </wp14:sizeRelV>
-              </wp:anchor>
-            </w:drawing>
-          </mc:Choice>
-          <mc:Fallback>
-            <w:pict>
-              <v:rect w14:anchorId="1D0A52CC" id="Rectangle 49" o:spid="_x0000_s1026" style="position:absolute;margin-left:211.5pt;margin-top:4.55pt;width:178.9pt;height:5.1pt;rotation:3199320fd;z-index:251781120;visibility:visible;mso-wrap-style:square;mso-width-percent:0;mso-height-percent:0;mso-wrap-distance-left:9pt;mso-wrap-distance-top:0;mso-wrap-distance-right:9pt;mso-wrap-distance-bottom:0;mso-position-horizontal:absolute;mso-position-horizontal-relative:text;mso-position-vertical:absolute;mso-position-vertical-relative:text;mso-width-percent:0;mso-height-percent:0;mso-width-relative:margin;mso-height-relative:margin;v-text-anchor:middle" o:gfxdata="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" fillcolor="#0c0" stroked="f" strokeweight="1pt">
-                <v:fill color2="yellow" rotate="t" focusposition="1,1" focussize="" colors="0 #0c0;.5 #9f3;1 yellow" focus="100%" type="gradientRadial"/>
-              </v:rect>
-            </w:pict>
-          </mc:Fallback>
-        </mc:AlternateContent>
-      </w:r>
-    </w:p>
-    <w:p>
-      <w:pPr>
-        <w:ind w:firstLine="480"/>
-        <w:jc w:val="both"/>
-        <w:rPr>
-          <w:lang w:val="sr-Latn-RS"/>
-        </w:rPr>
-      </w:pPr>
-    </w:p>
-    <w:p>
-      <w:pPr>
-        <w:ind w:firstLine="480"/>
-        <w:jc w:val="both"/>
-        <w:rPr>
-          <w:lang w:val="sr-Latn-RS"/>
-        </w:rPr>
-      </w:pPr>
-    </w:p>
-    <w:p>
-      <w:pPr>
-        <w:ind w:firstLine="480"/>
-        <w:jc w:val="both"/>
-        <w:rPr>
-          <w:lang w:val="sr-Latn-RS"/>
-        </w:rPr>
-      </w:pPr>
-      <w:r>
-        <w:rPr>
-          <w:noProof/>
-        </w:rPr>
-        <mc:AlternateContent>
-          <mc:Choice Requires="wps">
-            <w:drawing>
-              <wp:anchor distT="0" distB="0" distL="114300" distR="114300" simplePos="0" relativeHeight="251785216" behindDoc="0" locked="0" layoutInCell="1" allowOverlap="1" wp14:anchorId="28D3596A" wp14:editId="4F1A08CE">
-                <wp:simplePos x="0" y="0"/>
-                <wp:positionH relativeFrom="column">
-                  <wp:posOffset>1457864</wp:posOffset>
-                </wp:positionH>
-                <wp:positionV relativeFrom="paragraph">
-                  <wp:posOffset>222429</wp:posOffset>
-                </wp:positionV>
-                <wp:extent cx="3062378" cy="77637"/>
-                <wp:effectExtent l="0" t="0" r="5080" b="0"/>
-                <wp:wrapNone/>
-                <wp:docPr id="51" name="Rectangle 51"/>
-                <wp:cNvGraphicFramePr/>
-                <a:graphic xmlns:a="http://schemas.openxmlformats.org/drawingml/2006/main">
-                  <a:graphicData uri="http://schemas.microsoft.com/office/word/2010/wordprocessingShape">
-                    <wps:wsp>
-                      <wps:cNvSpPr/>
-                      <wps:spPr>
-                        <a:xfrm>
-                          <a:off x="0" y="0"/>
-                          <a:ext cx="3062378" cy="77637"/>
-                        </a:xfrm>
-                        <a:prstGeom prst="rect">
-                          <a:avLst/>
-                        </a:prstGeom>
-                        <a:gradFill flip="none" rotWithShape="1">
-                          <a:gsLst>
-                            <a:gs pos="0">
-                              <a:srgbClr val="00CC00"/>
-                            </a:gs>
-                            <a:gs pos="50000">
-                              <a:srgbClr val="99CC00"/>
-                            </a:gs>
-                            <a:gs pos="100000">
-                              <a:srgbClr val="FF3300"/>
-                            </a:gs>
-                          </a:gsLst>
-                          <a:path path="circle">
-                            <a:fillToRect l="100000" t="100000"/>
-                          </a:path>
-                          <a:tileRect r="-100000" b="-100000"/>
-                        </a:gradFill>
-                        <a:ln>
-                          <a:noFill/>
-                        </a:ln>
-                      </wps:spPr>
-                      <wps:style>
-                        <a:lnRef idx="2">
-                          <a:schemeClr val="accent1">
-                            <a:shade val="50000"/>
-                          </a:schemeClr>
-                        </a:lnRef>
-                        <a:fillRef idx="1">
-                          <a:schemeClr val="accent1"/>
-                        </a:fillRef>
-                        <a:effectRef idx="0">
-                          <a:schemeClr val="accent1"/>
-                        </a:effectRef>
-                        <a:fontRef idx="minor">
-                          <a:schemeClr val="lt1"/>
-                        </a:fontRef>
-                      </wps:style>
-                      <wps:bodyPr rot="0" spcFirstLastPara="0" vertOverflow="overflow" horzOverflow="overflow" vert="horz" wrap="square" lIns="91440" tIns="45720" rIns="91440" bIns="45720" numCol="1" spcCol="0" rtlCol="0" fromWordArt="0" anchor="ctr" anchorCtr="0" forceAA="0" compatLnSpc="1">
-                        <a:prstTxWarp prst="textNoShape">
-                          <a:avLst/>
-                        </a:prstTxWarp>
-                        <a:noAutofit/>
-                      </wps:bodyPr>
-                    </wps:wsp>
-                  </a:graphicData>
-                </a:graphic>
-                <wp14:sizeRelH relativeFrom="margin">
-                  <wp14:pctWidth>0</wp14:pctWidth>
-                </wp14:sizeRelH>
-                <wp14:sizeRelV relativeFrom="margin">
-                  <wp14:pctHeight>0</wp14:pctHeight>
-                </wp14:sizeRelV>
-              </wp:anchor>
-            </w:drawing>
-          </mc:Choice>
-          <mc:Fallback>
-            <w:pict>
-              <v:rect w14:anchorId="5A2A2EAE" id="Rectangle 51" o:spid="_x0000_s1026" style="position:absolute;margin-left:114.8pt;margin-top:17.5pt;width:241.15pt;height:6.1pt;z-index:251785216;visibility:visible;mso-wrap-style:square;mso-width-percent:0;mso-height-percent:0;mso-wrap-distance-left:9pt;mso-wrap-distance-top:0;mso-wrap-distance-right:9pt;mso-wrap-distance-bottom:0;mso-position-horizontal:absolute;mso-position-horizontal-relative:text;mso-position-vertical:absolute;mso-position-vertical-relative:text;mso-width-percent:0;mso-height-percent:0;mso-width-relative:margin;mso-height-relative:margin;v-text-anchor:middle" o:gfxdata="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" fillcolor="#0c0" stroked="f" strokeweight="1pt">
-                <v:fill color2="#f30" rotate="t" focusposition="1,1" focussize="" colors="0 #0c0;.5 #9c0;1 #f30" focus="100%" type="gradientRadial"/>
-              </v:rect>
-            </w:pict>
-          </mc:Fallback>
-        </mc:AlternateContent>
-      </w:r>
-      <w:r>
-        <w:rPr>
-          <w:noProof/>
-        </w:rPr>
-        <mc:AlternateContent>
-          <mc:Choice Requires="wps">
-            <w:drawing>
-              <wp:anchor distT="0" distB="0" distL="114300" distR="114300" simplePos="0" relativeHeight="251776000" behindDoc="0" locked="0" layoutInCell="1" allowOverlap="1">
-                <wp:simplePos x="0" y="0"/>
-                <wp:positionH relativeFrom="column">
-                  <wp:posOffset>1095435</wp:posOffset>
-                </wp:positionH>
-                <wp:positionV relativeFrom="paragraph">
-                  <wp:posOffset>6350</wp:posOffset>
-                </wp:positionV>
-                <wp:extent cx="362309" cy="431321"/>
-                <wp:effectExtent l="0" t="0" r="0" b="6985"/>
-                <wp:wrapNone/>
-                <wp:docPr id="35" name="Text Box 35"/>
-                <wp:cNvGraphicFramePr/>
-                <a:graphic xmlns:a="http://schemas.openxmlformats.org/drawingml/2006/main">
-                  <a:graphicData uri="http://schemas.microsoft.com/office/word/2010/wordprocessingShape">
-                    <wps:wsp>
-                      <wps:cNvSpPr txBox="1"/>
-                      <wps:spPr>
-                        <a:xfrm>
-                          <a:off x="0" y="0"/>
-                          <a:ext cx="362309" cy="431321"/>
-                        </a:xfrm>
-                        <a:prstGeom prst="rect">
-                          <a:avLst/>
-                        </a:prstGeom>
-                        <a:noFill/>
-                        <a:ln w="6350">
-                          <a:noFill/>
-                        </a:ln>
-                      </wps:spPr>
-                      <wps:txbx>
-                        <w:txbxContent>
-                          <w:p>
-                            <w:pPr>
-                              <w:rPr>
-                                <w:b/>
-                                <w:sz w:val="48"/>
-                                <w:lang w:val="sr-Latn-RS"/>
-                              </w:rPr>
-                            </w:pPr>
-                            <w:r>
-                              <w:rPr>
-                                <w:b/>
-                                <w:sz w:val="48"/>
-                                <w:lang w:val="sr-Latn-RS"/>
-                              </w:rPr>
-                              <w:t>C</w:t>
-                            </w:r>
-                          </w:p>
-                        </w:txbxContent>
-                      </wps:txbx>
-                      <wps:bodyPr rot="0" spcFirstLastPara="0" vertOverflow="overflow" horzOverflow="overflow" vert="horz" wrap="square" lIns="91440" tIns="45720" rIns="91440" bIns="45720" numCol="1" spcCol="0" rtlCol="0" fromWordArt="0" anchor="t" anchorCtr="0" forceAA="0" compatLnSpc="1">
-                        <a:prstTxWarp prst="textNoShape">
-                          <a:avLst/>
-                        </a:prstTxWarp>
-                        <a:noAutofit/>
-                      </wps:bodyPr>
-                    </wps:wsp>
-                  </a:graphicData>
-                </a:graphic>
-                <wp14:sizeRelH relativeFrom="margin">
-                  <wp14:pctWidth>0</wp14:pctWidth>
-                </wp14:sizeRelH>
-                <wp14:sizeRelV relativeFrom="margin">
-                  <wp14:pctHeight>0</wp14:pctHeight>
-                </wp14:sizeRelV>
-              </wp:anchor>
-            </w:drawing>
-          </mc:Choice>
-          <mc:Fallback>
-            <w:pict>
-              <v:shape id="Text Box 35" o:spid="_x0000_s1040" type="#_x0000_t202" style="position:absolute;left:0;text-align:left;margin-left:86.25pt;margin-top:.5pt;width:28.55pt;height:33.95pt;z-index:251776000;visibility:visible;mso-wrap-style:square;mso-width-percent:0;mso-height-percent:0;mso-wrap-distance-left:9pt;mso-wrap-distance-top:0;mso-wrap-distance-right:9pt;mso-wrap-distance-bottom:0;mso-position-horizontal:absolute;mso-position-horizontal-relative:text;mso-position-vertical:absolute;mso-position-vertical-relative:text;mso-width-percent:0;mso-height-percent:0;mso-width-relative:margin;mso-height-relative:margin;v-text-anchor:top" o:gfxdata="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" filled="f" stroked="f" strokeweight=".5pt">
-                <v:textbox>
-                  <w:txbxContent>
-                    <w:p>
-                      <w:pPr>
-                        <w:rPr>
-                          <w:b/>
-                          <w:sz w:val="48"/>
-                          <w:lang w:val="sr-Latn-RS"/>
-                        </w:rPr>
-                      </w:pPr>
-                      <w:r>
-                        <w:rPr>
-                          <w:b/>
-                          <w:sz w:val="48"/>
-                          <w:lang w:val="sr-Latn-RS"/>
-                        </w:rPr>
-                        <w:t>C</w:t>
-                      </w:r>
-                    </w:p>
-                  </w:txbxContent>
-                </v:textbox>
-              </v:shape>
-            </w:pict>
-          </mc:Fallback>
-        </mc:AlternateContent>
-      </w:r>
-      <w:r>
-        <w:rPr>
-          <w:noProof/>
-        </w:rPr>
-        <mc:AlternateContent>
-          <mc:Choice Requires="wps">
-            <w:drawing>
-              <wp:anchor distT="0" distB="0" distL="114300" distR="114300" simplePos="0" relativeHeight="251780096" behindDoc="0" locked="0" layoutInCell="1" allowOverlap="1" wp14:anchorId="5218B1D2" wp14:editId="186AA726">
-                <wp:simplePos x="0" y="0"/>
-                <wp:positionH relativeFrom="column">
-                  <wp:posOffset>4569124</wp:posOffset>
-                </wp:positionH>
-                <wp:positionV relativeFrom="paragraph">
-                  <wp:posOffset>3438</wp:posOffset>
-                </wp:positionV>
-                <wp:extent cx="361950" cy="431165"/>
-                <wp:effectExtent l="0" t="0" r="0" b="6985"/>
-                <wp:wrapNone/>
-                <wp:docPr id="46" name="Text Box 46"/>
-                <wp:cNvGraphicFramePr/>
-                <a:graphic xmlns:a="http://schemas.openxmlformats.org/drawingml/2006/main">
-                  <a:graphicData uri="http://schemas.microsoft.com/office/word/2010/wordprocessingShape">
-                    <wps:wsp>
-                      <wps:cNvSpPr txBox="1"/>
-                      <wps:spPr>
-                        <a:xfrm>
-                          <a:off x="0" y="0"/>
-                          <a:ext cx="361950" cy="431165"/>
-                        </a:xfrm>
-                        <a:prstGeom prst="rect">
-                          <a:avLst/>
-                        </a:prstGeom>
-                        <a:noFill/>
-                        <a:ln w="6350">
-                          <a:noFill/>
-                        </a:ln>
-                      </wps:spPr>
-                      <wps:txbx>
-                        <w:txbxContent>
-                          <w:p>
-                            <w:pPr>
-                              <w:rPr>
-                                <w:b/>
-                                <w:sz w:val="56"/>
-                                <w:lang w:val="sr-Latn-RS"/>
-                              </w:rPr>
-                            </w:pPr>
-                            <w:r>
-                              <w:rPr>
-                                <w:b/>
-                                <w:sz w:val="48"/>
-                                <w:lang w:val="sr-Latn-RS"/>
-                              </w:rPr>
-                              <w:t>P</w:t>
-                            </w:r>
-                          </w:p>
-                        </w:txbxContent>
-                      </wps:txbx>
-                      <wps:bodyPr rot="0" spcFirstLastPara="0" vertOverflow="overflow" horzOverflow="overflow" vert="horz" wrap="square" lIns="91440" tIns="45720" rIns="91440" bIns="45720" numCol="1" spcCol="0" rtlCol="0" fromWordArt="0" anchor="t" anchorCtr="0" forceAA="0" compatLnSpc="1">
-                        <a:prstTxWarp prst="textNoShape">
-                          <a:avLst/>
-                        </a:prstTxWarp>
-                        <a:noAutofit/>
-                      </wps:bodyPr>
-                    </wps:wsp>
-                  </a:graphicData>
-                </a:graphic>
-                <wp14:sizeRelH relativeFrom="margin">
-                  <wp14:pctWidth>0</wp14:pctWidth>
-                </wp14:sizeRelH>
-                <wp14:sizeRelV relativeFrom="margin">
-                  <wp14:pctHeight>0</wp14:pctHeight>
-                </wp14:sizeRelV>
-              </wp:anchor>
-            </w:drawing>
-          </mc:Choice>
-          <mc:Fallback>
-            <w:pict>
-              <v:shape w14:anchorId="5218B1D2" id="Text Box 46" o:spid="_x0000_s1041" type="#_x0000_t202" style="position:absolute;left:0;text-align:left;margin-left:359.75pt;margin-top:.25pt;width:28.5pt;height:33.95pt;z-index:251780096;visibility:visible;mso-wrap-style:square;mso-width-percent:0;mso-height-percent:0;mso-wrap-distance-left:9pt;mso-wrap-distance-top:0;mso-wrap-distance-right:9pt;mso-wrap-distance-bottom:0;mso-position-horizontal:absolute;mso-position-horizontal-relative:text;mso-position-vertical:absolute;mso-position-vertical-relative:text;mso-width-percent:0;mso-height-percent:0;mso-width-relative:margin;mso-height-relative:margin;v-text-anchor:top" o:gfxdata="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" filled="f" stroked="f" strokeweight=".5pt">
-                <v:textbox>
-                  <w:txbxContent>
-                    <w:p>
-                      <w:pPr>
-                        <w:rPr>
-                          <w:b/>
-                          <w:sz w:val="56"/>
-                          <w:lang w:val="sr-Latn-RS"/>
-                        </w:rPr>
-                      </w:pPr>
-                      <w:r>
-                        <w:rPr>
-                          <w:b/>
-                          <w:sz w:val="48"/>
-                          <w:lang w:val="sr-Latn-RS"/>
-                        </w:rPr>
-                        <w:t>P</w:t>
-                      </w:r>
-                    </w:p>
-                  </w:txbxContent>
-                </v:textbox>
-              </v:shape>
-            </w:pict>
-          </mc:Fallback>
-        </mc:AlternateContent>
-      </w:r>
-    </w:p>
-    <w:p>
-      <w:pPr>
-        <w:ind w:firstLine="480"/>
-        <w:jc w:val="both"/>
-        <w:rPr>
-          <w:lang w:val="sr-Latn-RS"/>
-        </w:rPr>
-      </w:pPr>
-    </w:p>
-    <w:p>
-      <w:pPr>
-        <w:ind w:firstLine="480"/>
-        <w:jc w:val="both"/>
-        <w:rPr>
-          <w:lang w:val="sr-Latn-RS"/>
-        </w:rPr>
-      </w:pPr>
-    </w:p>
-    <w:p>
-      <w:pPr>
-        <w:ind w:firstLine="480"/>
-        <w:jc w:val="both"/>
-        <w:rPr>
-          <w:lang w:val="sr-Latn-RS"/>
-        </w:rPr>
-      </w:pPr>
-    </w:p>
-    <w:p>
-      <w:pPr>
-        <w:ind w:firstLine="480"/>
-        <w:jc w:val="both"/>
-        <w:rPr>
-          <w:lang w:val="sr-Latn-RS"/>
-        </w:rPr>
-      </w:pPr>
-      <w:r>
-        <w:rPr>
-          <w:lang w:val="sr-Latn-RS"/>
-        </w:rPr>
-        <w:t>Često se postavlja pitanje da li je moguće napraviti distribuiran sistem koji je i konzistentan i dostupan, iako je moguće delimično izbeći pojavu particionisanja putem omogućavanja većeg broja veza između elemenata sistema, pojava particionisanja je veoma nepredvidljiva i bez pripreme za taj slučaj moguća je pojava velikih problema u distribuiranim sistemima. Naravno, konzistentnost i dostupnost je moguća u ne distribuiranim sistemima bez velikih problema.</w:t>
-      </w:r>
-    </w:p>
-    <w:p>
-      <w:pPr>
-        <w:ind w:firstLine="480"/>
-        <w:jc w:val="both"/>
-        <w:rPr>
-          <w:lang w:val="sr-Latn-RS"/>
-        </w:rPr>
-      </w:pPr>
-    </w:p>
-    <w:p>
-      <w:pPr>
-        <w:ind w:firstLine="480"/>
-        <w:jc w:val="both"/>
-        <w:rPr>
-          <w:lang w:val="sr-Latn-RS"/>
-        </w:rPr>
-      </w:pPr>
-      <w:r>
-        <w:rPr>
-          <w:lang w:val="sr-Latn-RS"/>
-        </w:rPr>
-        <w:t xml:space="preserve">U nastavku će biti sagledane karakteristike svih baza podataka koje su bile razmatrane u radu iz ugla CAP Teoreme, gde će se za svaku bazu podataka navesti da li pripada CP (Konzistentni sa tolerancijom na particionisanje) ili AP </w:t>
-      </w:r>
-      <w:r>
-        <w:rPr>
-          <w:lang w:val="sr-Latn-RS"/>
-        </w:rPr>
-        <w:t xml:space="preserve"> (</w:t>
-      </w:r>
-      <w:r>
-        <w:rPr>
-          <w:lang w:val="sr-Latn-RS"/>
-        </w:rPr>
-        <w:t>Dostupni</w:t>
-      </w:r>
-      <w:r>
-        <w:rPr>
-          <w:lang w:val="sr-Latn-RS"/>
-        </w:rPr>
-        <w:t xml:space="preserve"> sa tolerancijom na particionisanje</w:t>
-      </w:r>
-      <w:r>
-        <w:rPr>
-          <w:lang w:val="sr-Latn-RS"/>
-        </w:rPr>
-        <w:t>)</w:t>
+          <w:lang w:val="sr-Latn-RS"/>
+        </w:rPr>
+        <w:lastRenderedPageBreak/>
+        <w:t>U nastavku će biti sagledane karakteristike svih baza podataka koje su bile razmatrane u radu iz ugla CAP Teoreme, gde će se za svaku bazu podataka navesti da li pripada CP (Konzistentni sa tolerancijom na particionisanje) ili AP  (Dostupni sa tolerancijom na particionisanje)</w:t>
       </w:r>
     </w:p>
     <w:p>
@@ -16533,6 +15940,12 @@
         </w:rPr>
         <w:t xml:space="preserve"> – Elasticsearch je specijalizovan za rad sa velikom količinom podataka, što uključuje obradu i prihvatanje tih podataka.  Elasticsearch koristi metodu sharding-a da replicira podatke na druge čvorove u sistemu što omogućuje visoku dostupnost i eventualnu konzistenciju.</w:t>
       </w:r>
+      <w:r>
+        <w:rPr>
+          <w:noProof/>
+        </w:rPr>
+        <w:t xml:space="preserve"> </w:t>
+      </w:r>
     </w:p>
     <w:p>
       <w:pPr>
@@ -16548,6 +15961,66 @@
       </w:pPr>
       <w:r>
         <w:rPr>
+          <w:noProof/>
+        </w:rPr>
+        <w:drawing>
+          <wp:anchor distT="0" distB="0" distL="114300" distR="114300" simplePos="0" relativeHeight="251777024" behindDoc="0" locked="0" layoutInCell="1" allowOverlap="1">
+            <wp:simplePos x="0" y="0"/>
+            <wp:positionH relativeFrom="margin">
+              <wp:align>center</wp:align>
+            </wp:positionH>
+            <wp:positionV relativeFrom="paragraph">
+              <wp:posOffset>1414085</wp:posOffset>
+            </wp:positionV>
+            <wp:extent cx="2894965" cy="1819910"/>
+            <wp:effectExtent l="0" t="0" r="635" b="8890"/>
+            <wp:wrapTopAndBottom/>
+            <wp:docPr id="35" name="Picture 35"/>
+            <wp:cNvGraphicFramePr>
+              <a:graphicFrameLocks xmlns:a="http://schemas.openxmlformats.org/drawingml/2006/main" noChangeAspect="1"/>
+            </wp:cNvGraphicFramePr>
+            <a:graphic xmlns:a="http://schemas.openxmlformats.org/drawingml/2006/main">
+              <a:graphicData uri="http://schemas.openxmlformats.org/drawingml/2006/picture">
+                <pic:pic xmlns:pic="http://schemas.openxmlformats.org/drawingml/2006/picture">
+                  <pic:nvPicPr>
+                    <pic:cNvPr id="1" name=""/>
+                    <pic:cNvPicPr/>
+                  </pic:nvPicPr>
+                  <pic:blipFill>
+                    <a:blip r:embed="rId43">
+                      <a:extLst>
+                        <a:ext uri="{28A0092B-C50C-407E-A947-70E740481C1C}">
+                          <a14:useLocalDpi xmlns:a14="http://schemas.microsoft.com/office/drawing/2010/main" val="0"/>
+                        </a:ext>
+                      </a:extLst>
+                    </a:blip>
+                    <a:stretch>
+                      <a:fillRect/>
+                    </a:stretch>
+                  </pic:blipFill>
+                  <pic:spPr>
+                    <a:xfrm>
+                      <a:off x="0" y="0"/>
+                      <a:ext cx="2894965" cy="1819910"/>
+                    </a:xfrm>
+                    <a:prstGeom prst="rect">
+                      <a:avLst/>
+                    </a:prstGeom>
+                  </pic:spPr>
+                </pic:pic>
+              </a:graphicData>
+            </a:graphic>
+            <wp14:sizeRelH relativeFrom="margin">
+              <wp14:pctWidth>0</wp14:pctWidth>
+            </wp14:sizeRelH>
+            <wp14:sizeRelV relativeFrom="margin">
+              <wp14:pctHeight>0</wp14:pctHeight>
+            </wp14:sizeRelV>
+          </wp:anchor>
+        </w:drawing>
+      </w:r>
+      <w:r>
+        <w:rPr>
           <w:lang w:val="sr-Latn-RS"/>
         </w:rPr>
         <w:t xml:space="preserve">Cassandra – </w:t>
@@ -16570,26 +16043,27 @@
           <w:lang w:val="sr-Latn-RS"/>
         </w:rPr>
         <w:t xml:space="preserve"> Tako da Cassandra može da adaptira svoje karakteristike u skladu sa potrebama sistema i zahtevane konzistencije ili dostupnosti.</w:t>
+      </w:r>
+    </w:p>
+    <w:p>
+      <w:pPr>
+        <w:jc w:val="center"/>
+        <w:rPr>
+          <w:i/>
+          <w:sz w:val="20"/>
+          <w:lang w:val="sr-Latn-RS"/>
+        </w:rPr>
+      </w:pPr>
+      <w:r>
+        <w:rPr>
+          <w:i/>
+          <w:sz w:val="20"/>
+          <w:lang w:val="sr-Latn-RS"/>
+        </w:rPr>
+        <w:t>Slika 25. CAP trougao sa dodatim bazama podataka koje su razmatrane u radu.</w:t>
       </w:r>
       <w:bookmarkStart w:id="0" w:name="_GoBack"/>
       <w:bookmarkEnd w:id="0"/>
-    </w:p>
-    <w:p>
-      <w:pPr>
-        <w:jc w:val="both"/>
-        <w:rPr>
-          <w:lang w:val="sr-Latn-RS"/>
-        </w:rPr>
-      </w:pPr>
-    </w:p>
-    <w:p>
-      <w:pPr>
-        <w:ind w:left="720"/>
-        <w:jc w:val="both"/>
-        <w:rPr>
-          <w:lang w:val="sr-Latn-RS"/>
-        </w:rPr>
-      </w:pPr>
     </w:p>
     <w:sectPr>
       <w:pgSz w:w="12240" w:h="15840"/>

</xml_diff>

<commit_message>
Whole Word file translated
</commit_message>
<xml_diff>
--- a/Diplomski rad - Karlo Pest.docx
+++ b/Diplomski rad - Karlo Pest.docx
@@ -8391,6 +8391,7 @@
                                 <w:sz w:val="28"/>
                               </w:rPr>
                             </w:pPr>
+                            <w:proofErr w:type="gramStart"/>
                             <w:r>
                               <w:rPr>
                                 <w:color w:val="7030A0"/>
@@ -8398,6 +8399,7 @@
                               </w:rPr>
                               <w:t>c</w:t>
                             </w:r>
+                            <w:proofErr w:type="gramEnd"/>
                             <w:r>
                               <w:rPr>
                                 <w:color w:val="7030A0"/>
@@ -8422,7 +8424,11 @@
           </mc:Choice>
           <mc:Fallback>
             <w:pict>
-              <v:shape w14:anchorId="4E90F67D" id="Text Box 43" o:spid="_x0000_s1027" type="#_x0000_t202" style="position:absolute;left:0;text-align:left;margin-left:346.4pt;margin-top:249.1pt;width:35.3pt;height:31.9pt;z-index:251709440;visibility:visible;mso-wrap-style:square;mso-wrap-distance-left:9pt;mso-wrap-distance-top:0;mso-wrap-distance-right:9pt;mso-wrap-distance-bottom:0;mso-position-horizontal:absolute;mso-position-horizontal-relative:text;mso-position-vertical:absolute;mso-position-vertical-relative:text;v-text-anchor:top" o:gfxdata="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" filled="f" stroked="f" strokeweight=".5pt">
+              <v:shapetype w14:anchorId="4E90F67D" id="_x0000_t202" coordsize="21600,21600" o:spt="202" path="m,l,21600r21600,l21600,xe">
+                <v:stroke joinstyle="miter"/>
+                <v:path gradientshapeok="t" o:connecttype="rect"/>
+              </v:shapetype>
+              <v:shape id="Text Box 43" o:spid="_x0000_s1027" type="#_x0000_t202" style="position:absolute;left:0;text-align:left;margin-left:346.4pt;margin-top:249.1pt;width:35.3pt;height:31.9pt;z-index:251709440;visibility:visible;mso-wrap-style:square;mso-wrap-distance-left:9pt;mso-wrap-distance-top:0;mso-wrap-distance-right:9pt;mso-wrap-distance-bottom:0;mso-position-horizontal:absolute;mso-position-horizontal-relative:text;mso-position-vertical:absolute;mso-position-vertical-relative:text;v-text-anchor:top" o:gfxdata="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" filled="f" stroked="f" strokeweight=".5pt">
                 <v:textbox>
                   <w:txbxContent>
                     <w:p>
@@ -8432,6 +8438,7 @@
                           <w:sz w:val="28"/>
                         </w:rPr>
                       </w:pPr>
+                      <w:proofErr w:type="gramStart"/>
                       <w:r>
                         <w:rPr>
                           <w:color w:val="7030A0"/>
@@ -8439,6 +8446,7 @@
                         </w:rPr>
                         <w:t>c</w:t>
                       </w:r>
+                      <w:proofErr w:type="gramEnd"/>
                       <w:r>
                         <w:rPr>
                           <w:color w:val="7030A0"/>
@@ -8500,6 +8508,7 @@
                                 <w:sz w:val="28"/>
                               </w:rPr>
                             </w:pPr>
+                            <w:proofErr w:type="gramStart"/>
                             <w:r>
                               <w:rPr>
                                 <w:color w:val="7030A0"/>
@@ -8507,6 +8516,7 @@
                               </w:rPr>
                               <w:t>b</w:t>
                             </w:r>
+                            <w:proofErr w:type="gramEnd"/>
                             <w:r>
                               <w:rPr>
                                 <w:color w:val="7030A0"/>
@@ -8541,6 +8551,7 @@
                           <w:sz w:val="28"/>
                         </w:rPr>
                       </w:pPr>
+                      <w:proofErr w:type="gramStart"/>
                       <w:r>
                         <w:rPr>
                           <w:color w:val="7030A0"/>
@@ -8548,6 +8559,7 @@
                         </w:rPr>
                         <w:t>b</w:t>
                       </w:r>
+                      <w:proofErr w:type="gramEnd"/>
                       <w:r>
                         <w:rPr>
                           <w:color w:val="7030A0"/>
@@ -9055,6 +9067,82 @@
           <w:lang w:val="sr-Latn-RS"/>
         </w:rPr>
       </w:pPr>
+      <w:r>
+        <w:rPr>
+          <w:noProof/>
+        </w:rPr>
+        <mc:AlternateContent>
+          <mc:Choice Requires="wps">
+            <w:drawing>
+              <wp:anchor distT="0" distB="0" distL="114300" distR="114300" simplePos="0" relativeHeight="251683840" behindDoc="0" locked="0" layoutInCell="1" allowOverlap="1">
+                <wp:simplePos x="0" y="0"/>
+                <wp:positionH relativeFrom="column">
+                  <wp:posOffset>4844415</wp:posOffset>
+                </wp:positionH>
+                <wp:positionV relativeFrom="paragraph">
+                  <wp:posOffset>1212464</wp:posOffset>
+                </wp:positionV>
+                <wp:extent cx="9313" cy="865691"/>
+                <wp:effectExtent l="0" t="0" r="29210" b="29845"/>
+                <wp:wrapNone/>
+                <wp:docPr id="24" name="Straight Connector 24"/>
+                <wp:cNvGraphicFramePr/>
+                <a:graphic xmlns:a="http://schemas.openxmlformats.org/drawingml/2006/main">
+                  <a:graphicData uri="http://schemas.microsoft.com/office/word/2010/wordprocessingShape">
+                    <wps:wsp>
+                      <wps:cNvCnPr/>
+                      <wps:spPr>
+                        <a:xfrm>
+                          <a:off x="0" y="0"/>
+                          <a:ext cx="9313" cy="865691"/>
+                        </a:xfrm>
+                        <a:prstGeom prst="line">
+                          <a:avLst/>
+                        </a:prstGeom>
+                        <a:ln>
+                          <a:solidFill>
+                            <a:schemeClr val="bg2">
+                              <a:lumMod val="75000"/>
+                            </a:schemeClr>
+                          </a:solidFill>
+                        </a:ln>
+                      </wps:spPr>
+                      <wps:style>
+                        <a:lnRef idx="1">
+                          <a:schemeClr val="accent1"/>
+                        </a:lnRef>
+                        <a:fillRef idx="0">
+                          <a:schemeClr val="accent1"/>
+                        </a:fillRef>
+                        <a:effectRef idx="0">
+                          <a:schemeClr val="accent1"/>
+                        </a:effectRef>
+                        <a:fontRef idx="minor">
+                          <a:schemeClr val="tx1"/>
+                        </a:fontRef>
+                      </wps:style>
+                      <wps:bodyPr/>
+                    </wps:wsp>
+                  </a:graphicData>
+                </a:graphic>
+                <wp14:sizeRelH relativeFrom="margin">
+                  <wp14:pctWidth>0</wp14:pctWidth>
+                </wp14:sizeRelH>
+                <wp14:sizeRelV relativeFrom="margin">
+                  <wp14:pctHeight>0</wp14:pctHeight>
+                </wp14:sizeRelV>
+              </wp:anchor>
+            </w:drawing>
+          </mc:Choice>
+          <mc:Fallback>
+            <w:pict>
+              <v:line w14:anchorId="58B4F118" id="Straight Connector 24" o:spid="_x0000_s1026" style="position:absolute;z-index:251683840;visibility:visible;mso-wrap-style:square;mso-width-percent:0;mso-height-percent:0;mso-wrap-distance-left:9pt;mso-wrap-distance-top:0;mso-wrap-distance-right:9pt;mso-wrap-distance-bottom:0;mso-position-horizontal:absolute;mso-position-horizontal-relative:text;mso-position-vertical:absolute;mso-position-vertical-relative:text;mso-width-percent:0;mso-height-percent:0;mso-width-relative:margin;mso-height-relative:margin" from="381.45pt,95.45pt" to="382.2pt,163.6pt" o:gfxdata="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" strokecolor="#aeaaaa [2414]" strokeweight=".5pt">
+                <v:stroke joinstyle="miter"/>
+              </v:line>
+            </w:pict>
+          </mc:Fallback>
+        </mc:AlternateContent>
+      </w:r>
       <w:r>
         <w:rPr>
           <w:noProof/>
@@ -9263,82 +9351,6 @@
       </w:r>
       <w:r>
         <w:rPr>
-          <w:noProof/>
-        </w:rPr>
-        <mc:AlternateContent>
-          <mc:Choice Requires="wps">
-            <w:drawing>
-              <wp:anchor distT="0" distB="0" distL="114300" distR="114300" simplePos="0" relativeHeight="251683840" behindDoc="0" locked="0" layoutInCell="1" allowOverlap="1">
-                <wp:simplePos x="0" y="0"/>
-                <wp:positionH relativeFrom="column">
-                  <wp:posOffset>4853305</wp:posOffset>
-                </wp:positionH>
-                <wp:positionV relativeFrom="paragraph">
-                  <wp:posOffset>1435100</wp:posOffset>
-                </wp:positionV>
-                <wp:extent cx="9313" cy="865691"/>
-                <wp:effectExtent l="0" t="0" r="29210" b="29845"/>
-                <wp:wrapNone/>
-                <wp:docPr id="24" name="Straight Connector 24"/>
-                <wp:cNvGraphicFramePr/>
-                <a:graphic xmlns:a="http://schemas.openxmlformats.org/drawingml/2006/main">
-                  <a:graphicData uri="http://schemas.microsoft.com/office/word/2010/wordprocessingShape">
-                    <wps:wsp>
-                      <wps:cNvCnPr/>
-                      <wps:spPr>
-                        <a:xfrm>
-                          <a:off x="0" y="0"/>
-                          <a:ext cx="9313" cy="865691"/>
-                        </a:xfrm>
-                        <a:prstGeom prst="line">
-                          <a:avLst/>
-                        </a:prstGeom>
-                        <a:ln>
-                          <a:solidFill>
-                            <a:schemeClr val="bg2">
-                              <a:lumMod val="75000"/>
-                            </a:schemeClr>
-                          </a:solidFill>
-                        </a:ln>
-                      </wps:spPr>
-                      <wps:style>
-                        <a:lnRef idx="1">
-                          <a:schemeClr val="accent1"/>
-                        </a:lnRef>
-                        <a:fillRef idx="0">
-                          <a:schemeClr val="accent1"/>
-                        </a:fillRef>
-                        <a:effectRef idx="0">
-                          <a:schemeClr val="accent1"/>
-                        </a:effectRef>
-                        <a:fontRef idx="minor">
-                          <a:schemeClr val="tx1"/>
-                        </a:fontRef>
-                      </wps:style>
-                      <wps:bodyPr/>
-                    </wps:wsp>
-                  </a:graphicData>
-                </a:graphic>
-                <wp14:sizeRelH relativeFrom="margin">
-                  <wp14:pctWidth>0</wp14:pctWidth>
-                </wp14:sizeRelH>
-                <wp14:sizeRelV relativeFrom="margin">
-                  <wp14:pctHeight>0</wp14:pctHeight>
-                </wp14:sizeRelV>
-              </wp:anchor>
-            </w:drawing>
-          </mc:Choice>
-          <mc:Fallback>
-            <w:pict>
-              <v:line w14:anchorId="2A387954" id="Straight Connector 24" o:spid="_x0000_s1026" style="position:absolute;z-index:251683840;visibility:visible;mso-wrap-style:square;mso-width-percent:0;mso-height-percent:0;mso-wrap-distance-left:9pt;mso-wrap-distance-top:0;mso-wrap-distance-right:9pt;mso-wrap-distance-bottom:0;mso-position-horizontal:absolute;mso-position-horizontal-relative:text;mso-position-vertical:absolute;mso-position-vertical-relative:text;mso-width-percent:0;mso-height-percent:0;mso-width-relative:margin;mso-height-relative:margin" from="382.15pt,113pt" to="382.9pt,181.15pt" o:gfxdata="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" strokecolor="#aeaaaa [2414]" strokeweight=".5pt">
-                <v:stroke joinstyle="miter"/>
-              </v:line>
-            </w:pict>
-          </mc:Fallback>
-        </mc:AlternateContent>
-      </w:r>
-      <w:r>
-        <w:rPr>
           <w:lang w:val="sr-Latn-RS"/>
         </w:rPr>
         <w:t>Graf baze</w:t>
@@ -10188,7 +10200,15 @@
         <w:rPr>
           <w:lang w:val="sr-Latn-RS"/>
         </w:rPr>
-        <w:t xml:space="preserve"> za dalji razvoj Search Engine </w:t>
+        <w:t xml:space="preserve"> za dalji razvoj </w:t>
+      </w:r>
+      <w:bookmarkStart w:id="0" w:name="_GoBack"/>
+      <w:bookmarkEnd w:id="0"/>
+      <w:r>
+        <w:rPr>
+          <w:lang w:val="sr-Latn-RS"/>
+        </w:rPr>
+        <w:t xml:space="preserve">Search Engine </w:t>
       </w:r>
       <w:r>
         <w:rPr>
@@ -16062,8 +16082,6 @@
         </w:rPr>
         <w:t>Slika 25. CAP trougao sa dodatim bazama podataka koje su razmatrane u radu.</w:t>
       </w:r>
-      <w:bookmarkStart w:id="0" w:name="_GoBack"/>
-      <w:bookmarkEnd w:id="0"/>
     </w:p>
     <w:sectPr>
       <w:pgSz w:w="12240" w:h="15840"/>

</xml_diff>